<commit_message>
Update image and table captions.
</commit_message>
<xml_diff>
--- a/apa7-reference-doc.docx
+++ b/apa7-reference-doc.docx
@@ -152,10 +152,21 @@
         <w:rPr>
           <w:rStyle w:val="VerbatimChar"/>
         </w:rPr>
-        <w:t xml:space="preserve"> Verbatim Char </w:t>
-      </w:r>
-      <w:r>
-        <w:t xml:space="preserve"> .    </w:t>
+        <w:t xml:space="preserve"> Verbatim </w:t>
+      </w:r>
+      <w:proofErr w:type="gramStart"/>
+      <w:r>
+        <w:rPr>
+          <w:rStyle w:val="VerbatimChar"/>
+        </w:rPr>
+        <w:t xml:space="preserve">Char </w:t>
+      </w:r>
+      <w:r>
+        <w:t xml:space="preserve"> .</w:t>
+      </w:r>
+      <w:proofErr w:type="gramEnd"/>
+      <w:r>
+        <w:t xml:space="preserve">    </w:t>
       </w:r>
       <w:hyperlink r:id="rId7">
         <w:r>
@@ -263,10 +274,13 @@
     </w:tbl>
     <w:p>
       <w:pPr>
-        <w:pStyle w:val="ImageCaption"/>
-      </w:pPr>
-      <w:r>
-        <w:t xml:space="preserve"> Image Caption </w:t>
+        <w:pStyle w:val="TableCaption"/>
+      </w:pPr>
+      <w:r>
+        <w:t xml:space="preserve"> </w:t>
+      </w:r>
+      <w:r>
+        <w:t xml:space="preserve">Image Caption </w:t>
       </w:r>
     </w:p>
     <w:p>
@@ -274,7 +288,15 @@
         <w:pStyle w:val="DefinitionTerm"/>
       </w:pPr>
       <w:r>
-        <w:t xml:space="preserve"> DefinitionTerm </w:t>
+        <w:t xml:space="preserve"> </w:t>
+      </w:r>
+      <w:proofErr w:type="spellStart"/>
+      <w:r>
+        <w:t>DefinitionTerm</w:t>
+      </w:r>
+      <w:proofErr w:type="spellEnd"/>
+      <w:r>
+        <w:t xml:space="preserve"> </w:t>
       </w:r>
     </w:p>
     <w:p>
@@ -291,7 +313,15 @@
       </w:pPr>
       <w:r>
         <w:lastRenderedPageBreak/>
-        <w:t xml:space="preserve"> DefinitionTerm </w:t>
+        <w:t xml:space="preserve"> </w:t>
+      </w:r>
+      <w:proofErr w:type="spellStart"/>
+      <w:r>
+        <w:t>DefinitionTerm</w:t>
+      </w:r>
+      <w:proofErr w:type="spellEnd"/>
+      <w:r>
+        <w:t xml:space="preserve"> </w:t>
       </w:r>
     </w:p>
     <w:p>
@@ -466,7 +496,7 @@
   <w:abstractNum w:abstractNumId="0" w15:restartNumberingAfterBreak="0">
     <w:nsid w:val="FFFFFF7C"/>
     <w:multiLevelType w:val="singleLevel"/>
-    <w:tmpl w:val="EF74CFB4"/>
+    <w:tmpl w:val="54CC9C0A"/>
     <w:lvl w:ilvl="0">
       <w:start w:val="1"/>
       <w:numFmt w:val="decimal"/>
@@ -483,7 +513,7 @@
   <w:abstractNum w:abstractNumId="1" w15:restartNumberingAfterBreak="0">
     <w:nsid w:val="FFFFFF7D"/>
     <w:multiLevelType w:val="singleLevel"/>
-    <w:tmpl w:val="001A6646"/>
+    <w:tmpl w:val="FEDAB3DA"/>
     <w:lvl w:ilvl="0">
       <w:start w:val="1"/>
       <w:numFmt w:val="decimal"/>
@@ -500,7 +530,7 @@
   <w:abstractNum w:abstractNumId="2" w15:restartNumberingAfterBreak="0">
     <w:nsid w:val="FFFFFF7E"/>
     <w:multiLevelType w:val="singleLevel"/>
-    <w:tmpl w:val="E76836AE"/>
+    <w:tmpl w:val="C1DA6764"/>
     <w:lvl w:ilvl="0">
       <w:start w:val="1"/>
       <w:numFmt w:val="decimal"/>
@@ -517,7 +547,7 @@
   <w:abstractNum w:abstractNumId="3" w15:restartNumberingAfterBreak="0">
     <w:nsid w:val="FFFFFF7F"/>
     <w:multiLevelType w:val="singleLevel"/>
-    <w:tmpl w:val="4C6AE850"/>
+    <w:tmpl w:val="CB2A8188"/>
     <w:lvl w:ilvl="0">
       <w:start w:val="1"/>
       <w:numFmt w:val="decimal"/>
@@ -534,7 +564,7 @@
   <w:abstractNum w:abstractNumId="4" w15:restartNumberingAfterBreak="0">
     <w:nsid w:val="FFFFFF80"/>
     <w:multiLevelType w:val="singleLevel"/>
-    <w:tmpl w:val="C4C41172"/>
+    <w:tmpl w:val="5FE0A468"/>
     <w:lvl w:ilvl="0">
       <w:start w:val="1"/>
       <w:numFmt w:val="bullet"/>
@@ -554,7 +584,7 @@
   <w:abstractNum w:abstractNumId="5" w15:restartNumberingAfterBreak="0">
     <w:nsid w:val="FFFFFF81"/>
     <w:multiLevelType w:val="singleLevel"/>
-    <w:tmpl w:val="5EC29B50"/>
+    <w:tmpl w:val="3DB2500C"/>
     <w:lvl w:ilvl="0">
       <w:start w:val="1"/>
       <w:numFmt w:val="bullet"/>
@@ -574,7 +604,7 @@
   <w:abstractNum w:abstractNumId="6" w15:restartNumberingAfterBreak="0">
     <w:nsid w:val="FFFFFF82"/>
     <w:multiLevelType w:val="singleLevel"/>
-    <w:tmpl w:val="D2967E94"/>
+    <w:tmpl w:val="C010DA3E"/>
     <w:lvl w:ilvl="0">
       <w:start w:val="1"/>
       <w:numFmt w:val="bullet"/>
@@ -594,7 +624,7 @@
   <w:abstractNum w:abstractNumId="7" w15:restartNumberingAfterBreak="0">
     <w:nsid w:val="FFFFFF83"/>
     <w:multiLevelType w:val="singleLevel"/>
-    <w:tmpl w:val="669A89A6"/>
+    <w:tmpl w:val="CA7ED0AA"/>
     <w:lvl w:ilvl="0">
       <w:start w:val="1"/>
       <w:numFmt w:val="bullet"/>
@@ -614,7 +644,7 @@
   <w:abstractNum w:abstractNumId="8" w15:restartNumberingAfterBreak="0">
     <w:nsid w:val="FFFFFF88"/>
     <w:multiLevelType w:val="singleLevel"/>
-    <w:tmpl w:val="BC045EF4"/>
+    <w:tmpl w:val="9F564FAC"/>
     <w:lvl w:ilvl="0">
       <w:start w:val="1"/>
       <w:numFmt w:val="decimal"/>
@@ -631,7 +661,7 @@
   <w:abstractNum w:abstractNumId="9" w15:restartNumberingAfterBreak="0">
     <w:nsid w:val="FFFFFF89"/>
     <w:multiLevelType w:val="singleLevel"/>
-    <w:tmpl w:val="AFA4B716"/>
+    <w:tmpl w:val="ABBCC49A"/>
     <w:lvl w:ilvl="0">
       <w:start w:val="1"/>
       <w:numFmt w:val="bullet"/>
@@ -1552,13 +1582,21 @@
   <w:style w:type="paragraph" w:customStyle="1" w:styleId="TableCaption">
     <w:name w:val="Table Caption"/>
     <w:basedOn w:val="Beschriftung"/>
+    <w:rsid w:val="004A23B1"/>
     <w:pPr>
       <w:keepNext/>
     </w:pPr>
+    <w:rPr>
+      <w:i w:val="0"/>
+    </w:rPr>
   </w:style>
   <w:style w:type="paragraph" w:customStyle="1" w:styleId="ImageCaption">
     <w:name w:val="Image Caption"/>
     <w:basedOn w:val="Beschriftung"/>
+    <w:rsid w:val="004A23B1"/>
+    <w:rPr>
+      <w:i w:val="0"/>
+    </w:rPr>
   </w:style>
   <w:style w:type="paragraph" w:customStyle="1" w:styleId="Figure">
     <w:name w:val="Figure"/>

</xml_diff>